<commit_message>
captura y explicación del diagrama de despliegue
</commit_message>
<xml_diff>
--- a/Plantillas Artefactos Word/PlantillaArtefacto8.docx
+++ b/Plantillas Artefactos Word/PlantillaArtefacto8.docx
@@ -1,6 +1,6 @@
 
 <file path=word/document.xml><?xml version="1.0" encoding="utf-8"?>
-<w:document xmlns:wpc="http://schemas.microsoft.com/office/word/2010/wordprocessingCanvas" xmlns:cx="http://schemas.microsoft.com/office/drawing/2014/chartex" xmlns:cx1="http://schemas.microsoft.com/office/drawing/2015/9/8/chartex" xmlns:cx2="http://schemas.microsoft.com/office/drawing/2015/10/21/chartex" xmlns:cx3="http://schemas.microsoft.com/office/drawing/2016/5/9/chartex" xmlns:cx4="http://schemas.microsoft.com/office/drawing/2016/5/10/chartex" xmlns:cx5="http://schemas.microsoft.com/office/drawing/2016/5/11/chartex" xmlns:cx6="http://schemas.microsoft.com/office/drawing/2016/5/12/chartex" xmlns:cx7="http://schemas.microsoft.com/office/drawing/2016/5/13/chartex" xmlns:cx8="http://schemas.microsoft.com/office/drawing/2016/5/14/chartex" xmlns:mc="http://schemas.openxmlformats.org/markup-compatibility/2006" xmlns:aink="http://schemas.microsoft.com/office/drawing/2016/ink" xmlns:am3d="http://schemas.microsoft.com/office/drawing/2017/model3d" xmlns:o="urn:schemas-microsoft-com:office:office" xmlns:r="http://schemas.openxmlformats.org/officeDocument/2006/relationships" xmlns:m="http://schemas.openxmlformats.org/officeDocument/2006/math" xmlns:v="urn:schemas-microsoft-com:vml" xmlns:wp14="http://schemas.microsoft.com/office/word/2010/wordprocessingDrawing" xmlns:wp="http://schemas.openxmlformats.org/drawingml/2006/wordprocessingDrawing" xmlns:w10="urn:schemas-microsoft-com:office:word" xmlns:w="http://schemas.openxmlformats.org/wordprocessingml/2006/main" xmlns:w14="http://schemas.microsoft.com/office/word/2010/wordml" xmlns:w15="http://schemas.microsoft.com/office/word/2012/wordml" xmlns:w16cid="http://schemas.microsoft.com/office/word/2016/wordml/cid" xmlns:w16se="http://schemas.microsoft.com/office/word/2015/wordml/symex" xmlns:wpg="http://schemas.microsoft.com/office/word/2010/wordprocessingGroup" xmlns:wpi="http://schemas.microsoft.com/office/word/2010/wordprocessingInk" xmlns:wne="http://schemas.microsoft.com/office/word/2006/wordml" xmlns:wps="http://schemas.microsoft.com/office/word/2010/wordprocessingShape" mc:Ignorable="w14 w15 w16se w16cid wp14">
+<w:document xmlns:wpc="http://schemas.microsoft.com/office/word/2010/wordprocessingCanvas" xmlns:cx="http://schemas.microsoft.com/office/drawing/2014/chartex" xmlns:cx1="http://schemas.microsoft.com/office/drawing/2015/9/8/chartex" xmlns:cx2="http://schemas.microsoft.com/office/drawing/2015/10/21/chartex" xmlns:cx3="http://schemas.microsoft.com/office/drawing/2016/5/9/chartex" xmlns:cx4="http://schemas.microsoft.com/office/drawing/2016/5/10/chartex" xmlns:cx5="http://schemas.microsoft.com/office/drawing/2016/5/11/chartex" xmlns:cx6="http://schemas.microsoft.com/office/drawing/2016/5/12/chartex" xmlns:cx7="http://schemas.microsoft.com/office/drawing/2016/5/13/chartex" xmlns:cx8="http://schemas.microsoft.com/office/drawing/2016/5/14/chartex" xmlns:mc="http://schemas.openxmlformats.org/markup-compatibility/2006" xmlns:aink="http://schemas.microsoft.com/office/drawing/2016/ink" xmlns:am3d="http://schemas.microsoft.com/office/drawing/2017/model3d" xmlns:o="urn:schemas-microsoft-com:office:office" xmlns:oel="http://schemas.microsoft.com/office/2019/extlst" xmlns:r="http://schemas.openxmlformats.org/officeDocument/2006/relationships" xmlns:m="http://schemas.openxmlformats.org/officeDocument/2006/math" xmlns:v="urn:schemas-microsoft-com:vml" xmlns:wp14="http://schemas.microsoft.com/office/word/2010/wordprocessingDrawing" xmlns:wp="http://schemas.openxmlformats.org/drawingml/2006/wordprocessingDrawing" xmlns:w10="urn:schemas-microsoft-com:office:word" xmlns:w="http://schemas.openxmlformats.org/wordprocessingml/2006/main" xmlns:w14="http://schemas.microsoft.com/office/word/2010/wordml" xmlns:w15="http://schemas.microsoft.com/office/word/2012/wordml" xmlns:w16cex="http://schemas.microsoft.com/office/word/2018/wordml/cex" xmlns:w16cid="http://schemas.microsoft.com/office/word/2016/wordml/cid" xmlns:w16="http://schemas.microsoft.com/office/word/2018/wordml" xmlns:w16du="http://schemas.microsoft.com/office/word/2023/wordml/word16du" xmlns:w16sdtdh="http://schemas.microsoft.com/office/word/2020/wordml/sdtdatahash" xmlns:w16se="http://schemas.microsoft.com/office/word/2015/wordml/symex" xmlns:wpg="http://schemas.microsoft.com/office/word/2010/wordprocessingGroup" xmlns:wpi="http://schemas.microsoft.com/office/word/2010/wordprocessingInk" xmlns:wne="http://schemas.microsoft.com/office/word/2006/wordml" xmlns:wps="http://schemas.microsoft.com/office/word/2010/wordprocessingShape" mc:Ignorable="w14 w15 w16se w16cid w16 w16cex w16sdtdh w16du wp14">
   <w:body>
     <w:sdt>
       <w:sdtPr>
@@ -335,8 +335,209 @@
       <w:r>
         <w:t>Diagrama de despliegue</w:t>
       </w:r>
-      <w:bookmarkStart w:id="2" w:name="_GoBack"/>
       <w:bookmarkEnd w:id="1"/>
+    </w:p>
+    <w:p>
+      <w:pPr>
+        <w:jc w:val="both"/>
+        <w:rPr>
+          <w:rStyle w:val="nfasisintenso"/>
+        </w:rPr>
+      </w:pPr>
+      <w:r>
+        <w:rPr>
+          <w:rStyle w:val="nfasisintenso"/>
+        </w:rPr>
+        <w:t>&lt;</w:t>
+      </w:r>
+      <w:r>
+        <w:rPr>
+          <w:rStyle w:val="nfasisintenso"/>
+        </w:rPr>
+        <w:t xml:space="preserve">Imagen del diagrama de despliegue realizado en </w:t>
+      </w:r>
+      <w:r>
+        <w:rPr>
+          <w:rStyle w:val="nfasisintenso"/>
+        </w:rPr>
+        <w:t>Modelio</w:t>
+      </w:r>
+      <w:r>
+        <w:rPr>
+          <w:rStyle w:val="nfasisintenso"/>
+        </w:rPr>
+        <w:t>. Se muestra el hardware del sistema (servidores, clientes, impresoras, etc.) y sus comunicaciones</w:t>
+      </w:r>
+      <w:r>
+        <w:rPr>
+          <w:rStyle w:val="nfasisintenso"/>
+        </w:rPr>
+        <w:t xml:space="preserve"> (internet, red local, </w:t>
+      </w:r>
+      <w:r>
+        <w:rPr>
+          <w:rStyle w:val="nfasisintenso"/>
+        </w:rPr>
+        <w:t>etc.</w:t>
+      </w:r>
+      <w:r>
+        <w:rPr>
+          <w:rStyle w:val="nfasisintenso"/>
+        </w:rPr>
+        <w:t xml:space="preserve">) </w:t>
+      </w:r>
+      <w:r>
+        <w:rPr>
+          <w:rStyle w:val="nfasisintenso"/>
+        </w:rPr>
+        <w:t xml:space="preserve">. </w:t>
+      </w:r>
+      <w:r>
+        <w:rPr>
+          <w:rStyle w:val="nfasisintenso"/>
+        </w:rPr>
+        <w:t>Debajo de la imagen un párrafo que explique el diagrama.</w:t>
+      </w:r>
+      <w:r>
+        <w:rPr>
+          <w:rStyle w:val="nfasisintenso"/>
+        </w:rPr>
+        <w:t>&gt;</w:t>
+      </w:r>
+    </w:p>
+    <w:p>
+      <w:pPr>
+        <w:jc w:val="both"/>
+        <w:rPr>
+          <w:rStyle w:val="nfasisintenso"/>
+          <w:i w:val="0"/>
+          <w:iCs w:val="0"/>
+          <w:color w:val="auto"/>
+        </w:rPr>
+      </w:pPr>
+      <w:r>
+        <w:rPr>
+          <w:noProof/>
+        </w:rPr>
+        <w:drawing>
+          <wp:inline distT="0" distB="0" distL="0" distR="0" wp14:anchorId="40E7EDA2" wp14:editId="3A647632">
+            <wp:extent cx="6188710" cy="2956560"/>
+            <wp:effectExtent l="0" t="0" r="2540" b="0"/>
+            <wp:docPr id="2076297193" name="Imagen 1" descr="Interfaz de usuario gráfica, Diagrama&#10;&#10;Descripción generada automáticamente"/>
+            <wp:cNvGraphicFramePr>
+              <a:graphicFrameLocks xmlns:a="http://schemas.openxmlformats.org/drawingml/2006/main" noChangeAspect="1"/>
+            </wp:cNvGraphicFramePr>
+            <a:graphic xmlns:a="http://schemas.openxmlformats.org/drawingml/2006/main">
+              <a:graphicData uri="http://schemas.openxmlformats.org/drawingml/2006/picture">
+                <pic:pic xmlns:pic="http://schemas.openxmlformats.org/drawingml/2006/picture">
+                  <pic:nvPicPr>
+                    <pic:cNvPr id="2076297193" name="Imagen 1" descr="Interfaz de usuario gráfica, Diagrama&#10;&#10;Descripción generada automáticamente"/>
+                    <pic:cNvPicPr/>
+                  </pic:nvPicPr>
+                  <pic:blipFill>
+                    <a:blip r:embed="rId6"/>
+                    <a:stretch>
+                      <a:fillRect/>
+                    </a:stretch>
+                  </pic:blipFill>
+                  <pic:spPr>
+                    <a:xfrm>
+                      <a:off x="0" y="0"/>
+                      <a:ext cx="6188710" cy="2956560"/>
+                    </a:xfrm>
+                    <a:prstGeom prst="rect">
+                      <a:avLst/>
+                    </a:prstGeom>
+                  </pic:spPr>
+                </pic:pic>
+              </a:graphicData>
+            </a:graphic>
+          </wp:inline>
+        </w:drawing>
+      </w:r>
+    </w:p>
+    <w:p>
+      <w:pPr>
+        <w:jc w:val="both"/>
+        <w:rPr>
+          <w:rStyle w:val="nfasisintenso"/>
+          <w:i w:val="0"/>
+          <w:iCs w:val="0"/>
+          <w:color w:val="auto"/>
+        </w:rPr>
+      </w:pPr>
+      <w:r>
+        <w:rPr>
+          <w:rStyle w:val="nfasisintenso"/>
+          <w:i w:val="0"/>
+          <w:iCs w:val="0"/>
+          <w:color w:val="auto"/>
+        </w:rPr>
+        <w:t xml:space="preserve">Explicación: </w:t>
+      </w:r>
+    </w:p>
+    <w:p>
+      <w:pPr>
+        <w:jc w:val="both"/>
+      </w:pPr>
+      <w:r>
+        <w:t>El diagrama ilustra la arquitectura del sistema, que consta de varios componentes clave. En primer lugar, se presenta un servidor web al que los clientes acceden a través de Internet, y que también está conectado a la red local. Este servidor es responsable de proporcionar las interfaces de usuario y gestionar la comunicación con el servidor de aplicaciones.</w:t>
+      </w:r>
+    </w:p>
+    <w:p>
+      <w:pPr>
+        <w:jc w:val="both"/>
+      </w:pPr>
+      <w:r>
+        <w:t>Por otro lado, se incluye un servidor de aplicaciones, el cual desempeña un papel fundamental al encargarse de procesar la lógica de negocio. Este servidor está conectado a la red local junto con el servidor de base de datos, que se utiliza para almacenar y consultar información.</w:t>
+      </w:r>
+    </w:p>
+    <w:p>
+      <w:pPr>
+        <w:jc w:val="both"/>
+      </w:pPr>
+      <w:r>
+        <w:t>Adicionalmente, la arquitectura incluye un servidor de correo conectado a Internet, el cual proporciona servicios de correo corporativo para los empleados de COANDES. Este servidor se emplea para la comunicación interna, así como para el envío y recepción de archivos XML.</w:t>
+      </w:r>
+    </w:p>
+    <w:p>
+      <w:pPr>
+        <w:jc w:val="both"/>
+      </w:pPr>
+      <w:r>
+        <w:lastRenderedPageBreak/>
+        <w:t>El entorno de trabajo de COANDES también forma parte de la arquitectura y está compuesto por las estaciones de trabajo de los empleados, las cuales están conectadas a la red local. Finalmente, se representan los clientes que interactúan con el servidor web a través de Internet</w:t>
+      </w:r>
+      <w:r>
+        <w:t>.</w:t>
+      </w:r>
+    </w:p>
+    <w:p>
+      <w:pPr>
+        <w:jc w:val="both"/>
+        <w:rPr>
+          <w:rStyle w:val="nfasisintenso"/>
+          <w:i w:val="0"/>
+          <w:iCs w:val="0"/>
+          <w:color w:val="auto"/>
+        </w:rPr>
+      </w:pPr>
+    </w:p>
+    <w:p>
+      <w:pPr>
+        <w:pStyle w:val="Ttulo1"/>
+        <w:jc w:val="both"/>
+      </w:pPr>
+      <w:bookmarkStart w:id="2" w:name="_Toc136251667"/>
+      <w:r>
+        <w:t>8.</w:t>
+      </w:r>
+      <w:r>
+        <w:t>2</w:t>
+      </w:r>
+      <w:r>
+        <w:t>. Diagrama de componentes</w:t>
+      </w:r>
       <w:bookmarkEnd w:id="2"/>
     </w:p>
     <w:p>
@@ -356,117 +557,14 @@
         <w:rPr>
           <w:rStyle w:val="nfasisintenso"/>
         </w:rPr>
-        <w:t xml:space="preserve">Imagen del diagrama de despliegue realizado en </w:t>
-      </w:r>
-      <w:proofErr w:type="spellStart"/>
-      <w:r>
-        <w:rPr>
-          <w:rStyle w:val="nfasisintenso"/>
-        </w:rPr>
-        <w:t>Modelio</w:t>
-      </w:r>
-      <w:proofErr w:type="spellEnd"/>
-      <w:r>
-        <w:rPr>
-          <w:rStyle w:val="nfasisintenso"/>
-        </w:rPr>
-        <w:t>. Se muestra el hardware del sistema (servidores, clientes, impresoras, etc.) y sus comunicaciones</w:t>
-      </w:r>
-      <w:r>
-        <w:rPr>
-          <w:rStyle w:val="nfasisintenso"/>
-        </w:rPr>
-        <w:t xml:space="preserve"> (internet, red local, </w:t>
-      </w:r>
-      <w:r>
-        <w:rPr>
-          <w:rStyle w:val="nfasisintenso"/>
-        </w:rPr>
-        <w:t>etc.</w:t>
-      </w:r>
-      <w:r>
-        <w:rPr>
-          <w:rStyle w:val="nfasisintenso"/>
-        </w:rPr>
-        <w:t xml:space="preserve">) </w:t>
-      </w:r>
-      <w:r>
-        <w:rPr>
-          <w:rStyle w:val="nfasisintenso"/>
-        </w:rPr>
-        <w:t xml:space="preserve">. </w:t>
-      </w:r>
-      <w:r>
-        <w:rPr>
-          <w:rStyle w:val="nfasisintenso"/>
-        </w:rPr>
-        <w:t>Debajo de la imagen un párrafo que explique el diagrama.</w:t>
-      </w:r>
-      <w:r>
-        <w:rPr>
-          <w:rStyle w:val="nfasisintenso"/>
-        </w:rPr>
-        <w:t>&gt;</w:t>
-      </w:r>
-    </w:p>
-    <w:p>
-      <w:pPr>
-        <w:jc w:val="both"/>
-        <w:rPr>
-          <w:rStyle w:val="nfasisintenso"/>
-        </w:rPr>
-      </w:pPr>
-    </w:p>
-    <w:p>
-      <w:pPr>
-        <w:pStyle w:val="Ttulo1"/>
-        <w:jc w:val="both"/>
-      </w:pPr>
-      <w:bookmarkStart w:id="3" w:name="_Toc136251667"/>
-      <w:r>
-        <w:t>8.</w:t>
-      </w:r>
-      <w:r>
-        <w:t>2</w:t>
-      </w:r>
-      <w:r>
-        <w:t>. Diagrama de componentes</w:t>
-      </w:r>
-      <w:bookmarkEnd w:id="3"/>
-    </w:p>
-    <w:p>
-      <w:pPr>
-        <w:jc w:val="both"/>
-        <w:rPr>
-          <w:rStyle w:val="nfasisintenso"/>
-        </w:rPr>
-      </w:pPr>
-      <w:r>
-        <w:rPr>
-          <w:rStyle w:val="nfasisintenso"/>
-        </w:rPr>
-        <w:t>&lt;</w:t>
-      </w:r>
-      <w:r>
-        <w:rPr>
-          <w:rStyle w:val="nfasisintenso"/>
-        </w:rPr>
         <w:t>I</w:t>
       </w:r>
       <w:r>
         <w:rPr>
           <w:rStyle w:val="nfasisintenso"/>
         </w:rPr>
-        <w:t xml:space="preserve">magen del diagrama de componentes realizado en </w:t>
-      </w:r>
-      <w:proofErr w:type="spellStart"/>
-      <w:r>
-        <w:rPr>
-          <w:rStyle w:val="nfasisintenso"/>
-        </w:rPr>
-        <w:t>Modelio</w:t>
-      </w:r>
-      <w:proofErr w:type="spellEnd"/>
+        <w:t>magen del diagrama de componentes realizado en Modelio</w:t>
+      </w:r>
       <w:r>
         <w:rPr>
           <w:rStyle w:val="nfasisintenso"/>
@@ -541,7 +639,7 @@
 </file>
 
 <file path=word/numbering.xml><?xml version="1.0" encoding="utf-8"?>
-<w:numbering xmlns:wpc="http://schemas.microsoft.com/office/word/2010/wordprocessingCanvas" xmlns:cx="http://schemas.microsoft.com/office/drawing/2014/chartex" xmlns:cx1="http://schemas.microsoft.com/office/drawing/2015/9/8/chartex" xmlns:cx2="http://schemas.microsoft.com/office/drawing/2015/10/21/chartex" xmlns:cx3="http://schemas.microsoft.com/office/drawing/2016/5/9/chartex" xmlns:cx4="http://schemas.microsoft.com/office/drawing/2016/5/10/chartex" xmlns:cx5="http://schemas.microsoft.com/office/drawing/2016/5/11/chartex" xmlns:cx6="http://schemas.microsoft.com/office/drawing/2016/5/12/chartex" xmlns:cx7="http://schemas.microsoft.com/office/drawing/2016/5/13/chartex" xmlns:cx8="http://schemas.microsoft.com/office/drawing/2016/5/14/chartex" xmlns:mc="http://schemas.openxmlformats.org/markup-compatibility/2006" xmlns:aink="http://schemas.microsoft.com/office/drawing/2016/ink" xmlns:am3d="http://schemas.microsoft.com/office/drawing/2017/model3d" xmlns:o="urn:schemas-microsoft-com:office:office" xmlns:r="http://schemas.openxmlformats.org/officeDocument/2006/relationships" xmlns:m="http://schemas.openxmlformats.org/officeDocument/2006/math" xmlns:v="urn:schemas-microsoft-com:vml" xmlns:wp14="http://schemas.microsoft.com/office/word/2010/wordprocessingDrawing" xmlns:wp="http://schemas.openxmlformats.org/drawingml/2006/wordprocessingDrawing" xmlns:w10="urn:schemas-microsoft-com:office:word" xmlns:w="http://schemas.openxmlformats.org/wordprocessingml/2006/main" xmlns:w14="http://schemas.microsoft.com/office/word/2010/wordml" xmlns:w15="http://schemas.microsoft.com/office/word/2012/wordml" xmlns:w16cid="http://schemas.microsoft.com/office/word/2016/wordml/cid" xmlns:w16se="http://schemas.microsoft.com/office/word/2015/wordml/symex" xmlns:wpg="http://schemas.microsoft.com/office/word/2010/wordprocessingGroup" xmlns:wpi="http://schemas.microsoft.com/office/word/2010/wordprocessingInk" xmlns:wne="http://schemas.microsoft.com/office/word/2006/wordml" xmlns:wps="http://schemas.microsoft.com/office/word/2010/wordprocessingShape" mc:Ignorable="w14 w15 w16se w16cid wp14">
+<w:numbering xmlns:wpc="http://schemas.microsoft.com/office/word/2010/wordprocessingCanvas" xmlns:cx="http://schemas.microsoft.com/office/drawing/2014/chartex" xmlns:cx1="http://schemas.microsoft.com/office/drawing/2015/9/8/chartex" xmlns:cx2="http://schemas.microsoft.com/office/drawing/2015/10/21/chartex" xmlns:cx3="http://schemas.microsoft.com/office/drawing/2016/5/9/chartex" xmlns:cx4="http://schemas.microsoft.com/office/drawing/2016/5/10/chartex" xmlns:cx5="http://schemas.microsoft.com/office/drawing/2016/5/11/chartex" xmlns:cx6="http://schemas.microsoft.com/office/drawing/2016/5/12/chartex" xmlns:cx7="http://schemas.microsoft.com/office/drawing/2016/5/13/chartex" xmlns:cx8="http://schemas.microsoft.com/office/drawing/2016/5/14/chartex" xmlns:mc="http://schemas.openxmlformats.org/markup-compatibility/2006" xmlns:aink="http://schemas.microsoft.com/office/drawing/2016/ink" xmlns:am3d="http://schemas.microsoft.com/office/drawing/2017/model3d" xmlns:o="urn:schemas-microsoft-com:office:office" xmlns:oel="http://schemas.microsoft.com/office/2019/extlst" xmlns:r="http://schemas.openxmlformats.org/officeDocument/2006/relationships" xmlns:m="http://schemas.openxmlformats.org/officeDocument/2006/math" xmlns:v="urn:schemas-microsoft-com:vml" xmlns:wp14="http://schemas.microsoft.com/office/word/2010/wordprocessingDrawing" xmlns:wp="http://schemas.openxmlformats.org/drawingml/2006/wordprocessingDrawing" xmlns:w10="urn:schemas-microsoft-com:office:word" xmlns:w="http://schemas.openxmlformats.org/wordprocessingml/2006/main" xmlns:w14="http://schemas.microsoft.com/office/word/2010/wordml" xmlns:w15="http://schemas.microsoft.com/office/word/2012/wordml" xmlns:w16cex="http://schemas.microsoft.com/office/word/2018/wordml/cex" xmlns:w16cid="http://schemas.microsoft.com/office/word/2016/wordml/cid" xmlns:w16="http://schemas.microsoft.com/office/word/2018/wordml" xmlns:w16du="http://schemas.microsoft.com/office/word/2023/wordml/word16du" xmlns:w16sdtdh="http://schemas.microsoft.com/office/word/2020/wordml/sdtdatahash" xmlns:w16se="http://schemas.microsoft.com/office/word/2015/wordml/symex" xmlns:wpg="http://schemas.microsoft.com/office/word/2010/wordprocessingGroup" xmlns:wpi="http://schemas.microsoft.com/office/word/2010/wordprocessingInk" xmlns:wne="http://schemas.microsoft.com/office/word/2006/wordml" xmlns:wps="http://schemas.microsoft.com/office/word/2010/wordprocessingShape" mc:Ignorable="w14 w15 w16se w16cid w16 w16cex w16sdtdh w16du wp14">
   <w:abstractNum w:abstractNumId="0" w15:restartNumberingAfterBreak="0">
     <w:nsid w:val="07D3538A"/>
     <w:multiLevelType w:val="hybridMultilevel"/>
@@ -970,23 +1068,23 @@
       </w:rPr>
     </w:lvl>
   </w:abstractNum>
-  <w:num w:numId="1">
+  <w:num w:numId="1" w16cid:durableId="704058816">
     <w:abstractNumId w:val="0"/>
   </w:num>
-  <w:num w:numId="2">
+  <w:num w:numId="2" w16cid:durableId="1369912001">
     <w:abstractNumId w:val="3"/>
   </w:num>
-  <w:num w:numId="3">
+  <w:num w:numId="3" w16cid:durableId="112679290">
     <w:abstractNumId w:val="2"/>
   </w:num>
-  <w:num w:numId="4">
+  <w:num w:numId="4" w16cid:durableId="201750527">
     <w:abstractNumId w:val="1"/>
   </w:num>
 </w:numbering>
 </file>
 
 <file path=word/styles.xml><?xml version="1.0" encoding="utf-8"?>
-<w:styles xmlns:mc="http://schemas.openxmlformats.org/markup-compatibility/2006" xmlns:r="http://schemas.openxmlformats.org/officeDocument/2006/relationships" xmlns:w="http://schemas.openxmlformats.org/wordprocessingml/2006/main" xmlns:w14="http://schemas.microsoft.com/office/word/2010/wordml" xmlns:w15="http://schemas.microsoft.com/office/word/2012/wordml" xmlns:w16cid="http://schemas.microsoft.com/office/word/2016/wordml/cid" xmlns:w16se="http://schemas.microsoft.com/office/word/2015/wordml/symex" mc:Ignorable="w14 w15 w16se w16cid">
+<w:styles xmlns:mc="http://schemas.openxmlformats.org/markup-compatibility/2006" xmlns:r="http://schemas.openxmlformats.org/officeDocument/2006/relationships" xmlns:w="http://schemas.openxmlformats.org/wordprocessingml/2006/main" xmlns:w14="http://schemas.microsoft.com/office/word/2010/wordml" xmlns:w15="http://schemas.microsoft.com/office/word/2012/wordml" xmlns:w16cex="http://schemas.microsoft.com/office/word/2018/wordml/cex" xmlns:w16cid="http://schemas.microsoft.com/office/word/2016/wordml/cid" xmlns:w16="http://schemas.microsoft.com/office/word/2018/wordml" xmlns:w16du="http://schemas.microsoft.com/office/word/2023/wordml/word16du" xmlns:w16sdtdh="http://schemas.microsoft.com/office/word/2020/wordml/sdtdatahash" xmlns:w16se="http://schemas.microsoft.com/office/word/2015/wordml/symex" mc:Ignorable="w14 w15 w16se w16cid w16 w16cex w16sdtdh w16du">
   <w:docDefaults>
     <w:rPrDefault>
       <w:rPr>
@@ -1002,7 +1100,7 @@
       </w:pPr>
     </w:pPrDefault>
   </w:docDefaults>
-  <w:latentStyles w:defLockedState="0" w:defUIPriority="99" w:defSemiHidden="0" w:defUnhideWhenUsed="0" w:defQFormat="0" w:count="375">
+  <w:latentStyles w:defLockedState="0" w:defUIPriority="99" w:defSemiHidden="0" w:defUnhideWhenUsed="0" w:defQFormat="0" w:count="376">
     <w:lsdException w:name="Normal" w:uiPriority="0" w:qFormat="1"/>
     <w:lsdException w:name="heading 1" w:uiPriority="9" w:qFormat="1"/>
     <w:lsdException w:name="heading 2" w:semiHidden="1" w:uiPriority="9" w:unhideWhenUsed="1" w:qFormat="1"/>
@@ -1378,6 +1476,7 @@
     <w:lsdException w:name="Smart Hyperlink" w:semiHidden="1" w:unhideWhenUsed="1"/>
     <w:lsdException w:name="Hashtag" w:semiHidden="1" w:unhideWhenUsed="1"/>
     <w:lsdException w:name="Unresolved Mention" w:semiHidden="1" w:unhideWhenUsed="1"/>
+    <w:lsdException w:name="Smart Link" w:semiHidden="1" w:unhideWhenUsed="1"/>
   </w:latentStyles>
   <w:style w:type="paragraph" w:default="1" w:styleId="Normal">
     <w:name w:val="Normal"/>
@@ -1451,7 +1550,6 @@
   <w:style w:type="character" w:default="1" w:styleId="Fuentedeprrafopredeter">
     <w:name w:val="Default Paragraph Font"/>
     <w:uiPriority w:val="1"/>
-    <w:semiHidden/>
     <w:unhideWhenUsed/>
   </w:style>
   <w:style w:type="table" w:default="1" w:styleId="Tablanormal">
@@ -1631,6 +1729,19 @@
     <w:rPr>
       <w:color w:val="0563C1" w:themeColor="hyperlink"/>
       <w:u w:val="single"/>
+    </w:rPr>
+  </w:style>
+  <w:style w:type="paragraph" w:styleId="NormalWeb">
+    <w:name w:val="Normal (Web)"/>
+    <w:basedOn w:val="Normal"/>
+    <w:uiPriority w:val="99"/>
+    <w:semiHidden/>
+    <w:unhideWhenUsed/>
+    <w:rsid w:val="002F7754"/>
+    <w:rPr>
+      <w:rFonts w:ascii="Times New Roman" w:hAnsi="Times New Roman" w:cs="Times New Roman"/>
+      <w:sz w:val="24"/>
+      <w:szCs w:val="24"/>
     </w:rPr>
   </w:style>
 </w:styles>

</xml_diff>